<commit_message>
Dodělání exportu do docx. Uf!
</commit_message>
<xml_diff>
--- a/ExporterFactory/testFiles/WordFactory/exportertest.docx
+++ b/ExporterFactory/testFiles/WordFactory/exportertest.docx
@@ -7,6 +7,11 @@
         <w:pStyle w:val="my style hard style"/>
       </w:pPr>
       <w:r>
+        <w:rPr>
+          <w:color w:val="0000ff"/>
+          <w:sz w:val="64"/>
+          <w:szCs w:val="64"/>
+        </w:rPr>
         <w:t>Tohle je můj super model.</w:t>
       </w:r>
     </w:p>
@@ -15,6 +20,11 @@
         <w:pStyle w:val="my style hard style"/>
       </w:pPr>
       <w:r>
+        <w:rPr>
+          <w:color w:val="000080"/>
+          <w:sz w:val="56"/>
+          <w:szCs w:val="56"/>
+        </w:rPr>
         <w:t>Seznam tříd</w:t>
       </w:r>
     </w:p>
@@ -33,8 +43,12 @@
   <w:p>
     <w:pPr>
       <w:pStyle w:val="my style hard style"/>
+      <w:jc w:val="right"/>
     </w:pPr>
     <w:r>
+      <w:rPr>
+        <w:color w:val="000080"/>
+      </w:rPr>
       <w:t>Text v zápatí</w:t>
     </w:r>
   </w:p>
@@ -46,8 +60,13 @@
   <w:p>
     <w:pPr>
       <w:pStyle w:val="my style hard style"/>
+      <w:jc w:val="center"/>
     </w:pPr>
     <w:r>
+      <w:rPr>
+        <w:i/>
+        <w:iCs/>
+      </w:rPr>
       <w:t>Text v záhlaví</w:t>
     </w:r>
   </w:p>

</xml_diff>